<commit_message>
Made some design changes, updated skills, and updated resume
</commit_message>
<xml_diff>
--- a/files/resume.docx
+++ b/files/resume.docx
@@ -191,7 +191,14 @@
           <w:sz w:val="22"/>
           <w:szCs w:val="22"/>
         </w:rPr>
-        <w:t>Expected May</w:t>
+        <w:t xml:space="preserve">Expected </w:t>
+      </w:r>
+      <w:r>
+        <w:rPr>
+          <w:sz w:val="22"/>
+          <w:szCs w:val="22"/>
+        </w:rPr>
+        <w:t>August</w:t>
       </w:r>
       <w:r>
         <w:rPr>
@@ -239,7 +246,7 @@
           <w:sz w:val="22"/>
           <w:szCs w:val="22"/>
         </w:rPr>
-        <w:t>8</w:t>
+        <w:t>9</w:t>
       </w:r>
     </w:p>
     <w:p>
@@ -272,21 +279,7 @@
           <w:sz w:val="22"/>
           <w:szCs w:val="22"/>
         </w:rPr>
-        <w:t xml:space="preserve">Fall </w:t>
-      </w:r>
-      <w:r>
-        <w:rPr>
-          <w:sz w:val="22"/>
-          <w:szCs w:val="22"/>
-        </w:rPr>
-        <w:t>20</w:t>
-      </w:r>
-      <w:r>
-        <w:rPr>
-          <w:sz w:val="22"/>
-          <w:szCs w:val="22"/>
-        </w:rPr>
-        <w:t>19</w:t>
+        <w:t>Fall 2020</w:t>
       </w:r>
       <w:r>
         <w:rPr>
@@ -387,7 +380,7 @@
           <w:sz w:val="22"/>
           <w:szCs w:val="22"/>
         </w:rPr>
-        <w:t>Java, Python,</w:t>
+        <w:t xml:space="preserve">Java, </w:t>
       </w:r>
       <w:r>
         <w:rPr>
@@ -395,7 +388,63 @@
           <w:sz w:val="22"/>
           <w:szCs w:val="22"/>
         </w:rPr>
-        <w:t xml:space="preserve"> C, Kotlin, HTML, SQL</w:t>
+        <w:t xml:space="preserve">JavaScript, C#, </w:t>
+      </w:r>
+      <w:r>
+        <w:rPr>
+          <w:bCs/>
+          <w:sz w:val="22"/>
+          <w:szCs w:val="22"/>
+        </w:rPr>
+        <w:t>Python,</w:t>
+      </w:r>
+      <w:r>
+        <w:rPr>
+          <w:bCs/>
+          <w:sz w:val="22"/>
+          <w:szCs w:val="22"/>
+        </w:rPr>
+        <w:t xml:space="preserve"> </w:t>
+      </w:r>
+      <w:r>
+        <w:rPr>
+          <w:bCs/>
+          <w:sz w:val="22"/>
+          <w:szCs w:val="22"/>
+        </w:rPr>
+        <w:t xml:space="preserve">VB.NET, </w:t>
+      </w:r>
+      <w:r>
+        <w:rPr>
+          <w:bCs/>
+          <w:sz w:val="22"/>
+          <w:szCs w:val="22"/>
+        </w:rPr>
+        <w:t>HTML,</w:t>
+      </w:r>
+      <w:r>
+        <w:rPr>
+          <w:bCs/>
+          <w:sz w:val="22"/>
+          <w:szCs w:val="22"/>
+        </w:rPr>
+        <w:t xml:space="preserve"> CSS,</w:t>
+      </w:r>
+      <w:r>
+        <w:rPr>
+          <w:bCs/>
+          <w:sz w:val="22"/>
+          <w:szCs w:val="22"/>
+        </w:rPr>
+        <w:t xml:space="preserve"> SQL</w:t>
+      </w:r>
+      <w:r>
+        <w:rPr>
+          <w:bCs/>
+          <w:sz w:val="22"/>
+          <w:szCs w:val="22"/>
+        </w:rPr>
+        <w:t>, MQL</w:t>
       </w:r>
     </w:p>
     <w:p>
@@ -415,7 +464,7 @@
           <w:sz w:val="22"/>
           <w:szCs w:val="22"/>
         </w:rPr>
-        <w:t xml:space="preserve">Operating Systems: </w:t>
+        <w:t>Platforms:</w:t>
       </w:r>
       <w:r>
         <w:rPr>
@@ -423,7 +472,7 @@
           <w:sz w:val="22"/>
           <w:szCs w:val="22"/>
         </w:rPr>
-        <w:t>Mac OS X, Windows (7, 8, 10)</w:t>
+        <w:t xml:space="preserve"> </w:t>
       </w:r>
       <w:r>
         <w:rPr>
@@ -431,7 +480,23 @@
           <w:sz w:val="22"/>
           <w:szCs w:val="22"/>
         </w:rPr>
-        <w:t>, Linux</w:t>
+        <w:t>Heroku</w:t>
+      </w:r>
+      <w:r>
+        <w:rPr>
+          <w:bCs/>
+          <w:sz w:val="22"/>
+          <w:szCs w:val="22"/>
+        </w:rPr>
+        <w:t>, MongoDB Atlas</w:t>
+      </w:r>
+      <w:r>
+        <w:rPr>
+          <w:bCs/>
+          <w:sz w:val="22"/>
+          <w:szCs w:val="22"/>
+        </w:rPr>
+        <w:t>, Firebase</w:t>
       </w:r>
     </w:p>
     <w:p>
@@ -451,7 +516,23 @@
           <w:sz w:val="22"/>
           <w:szCs w:val="22"/>
         </w:rPr>
-        <w:t xml:space="preserve">Software: </w:t>
+        <w:t>Frameworks/Libraries</w:t>
+      </w:r>
+      <w:r>
+        <w:rPr>
+          <w:b/>
+          <w:sz w:val="22"/>
+          <w:szCs w:val="22"/>
+        </w:rPr>
+        <w:t>/Environments</w:t>
+      </w:r>
+      <w:r>
+        <w:rPr>
+          <w:b/>
+          <w:sz w:val="22"/>
+          <w:szCs w:val="22"/>
+        </w:rPr>
+        <w:t xml:space="preserve">: </w:t>
       </w:r>
       <w:r>
         <w:rPr>
@@ -459,7 +540,39 @@
           <w:sz w:val="22"/>
           <w:szCs w:val="22"/>
         </w:rPr>
-        <w:t>Microsoft Office/Google Home Suite, Git, Eclipse, Android Studio, PyCharm, Visual Studio Code</w:t>
+        <w:t xml:space="preserve">Node.js, </w:t>
+      </w:r>
+      <w:r>
+        <w:rPr>
+          <w:bCs/>
+          <w:sz w:val="22"/>
+          <w:szCs w:val="22"/>
+        </w:rPr>
+        <w:t>Express, React,</w:t>
+      </w:r>
+      <w:r>
+        <w:rPr>
+          <w:bCs/>
+          <w:sz w:val="22"/>
+          <w:szCs w:val="22"/>
+        </w:rPr>
+        <w:t xml:space="preserve"> Redux, </w:t>
+      </w:r>
+      <w:r>
+        <w:rPr>
+          <w:bCs/>
+          <w:sz w:val="22"/>
+          <w:szCs w:val="22"/>
+        </w:rPr>
+        <w:t xml:space="preserve">Mongoose, </w:t>
+      </w:r>
+      <w:r>
+        <w:rPr>
+          <w:bCs/>
+          <w:sz w:val="22"/>
+          <w:szCs w:val="22"/>
+        </w:rPr>
+        <w:t>jQuery</w:t>
       </w:r>
     </w:p>
     <w:p>
@@ -873,23 +986,23 @@
           <w:sz w:val="22"/>
           <w:szCs w:val="22"/>
         </w:rPr>
-        <w:t xml:space="preserve">TOWER (2020): </w:t>
-      </w:r>
-      <w:r>
-        <w:rPr>
-          <w:sz w:val="22"/>
-          <w:szCs w:val="22"/>
-        </w:rPr>
-        <w:t>An Android app that allows Hofstra University students t</w:t>
-      </w:r>
-      <w:bookmarkStart w:id="0" w:name="_GoBack"/>
-      <w:bookmarkEnd w:id="0"/>
-      <w:r>
-        <w:rPr>
-          <w:sz w:val="22"/>
-          <w:szCs w:val="22"/>
-        </w:rPr>
-        <w:t xml:space="preserve">o sign up with their Hofstra User ID and upload their used textbooks for other students to purchase. With the help of the Amazon API, </w:t>
+        <w:t>Textbook Exchange App</w:t>
+      </w:r>
+      <w:r>
+        <w:rPr>
+          <w:b/>
+          <w:bCs/>
+          <w:sz w:val="22"/>
+          <w:szCs w:val="22"/>
+        </w:rPr>
+        <w:t xml:space="preserve"> (2020): </w:t>
+      </w:r>
+      <w:r>
+        <w:rPr>
+          <w:sz w:val="22"/>
+          <w:szCs w:val="22"/>
+        </w:rPr>
+        <w:t xml:space="preserve">An Android app that allows Hofstra University students to sign up with their Hofstra User ID and upload their used textbooks for other students to purchase. With the help of the Amazon API, </w:t>
       </w:r>
       <w:r>
         <w:rPr>
@@ -924,7 +1037,21 @@
           <w:sz w:val="22"/>
           <w:szCs w:val="22"/>
         </w:rPr>
-        <w:t>s, creating the login/sign-up system, designing the GUI, and making sure everything integrates seamlessly</w:t>
+        <w:t>s, creating the login/sign-up system, designing the GUI, and making sure everything integrate</w:t>
+      </w:r>
+      <w:r>
+        <w:rPr>
+          <w:sz w:val="22"/>
+          <w:szCs w:val="22"/>
+        </w:rPr>
+        <w:t>d</w:t>
+      </w:r>
+      <w:r>
+        <w:rPr>
+          <w:sz w:val="22"/>
+          <w:szCs w:val="22"/>
+        </w:rPr>
+        <w:t xml:space="preserve"> seamlessly</w:t>
       </w:r>
       <w:r>
         <w:rPr>
@@ -977,7 +1104,14 @@
           <w:sz w:val="22"/>
           <w:szCs w:val="22"/>
         </w:rPr>
-        <w:t>that will fit your screen’s resolution. The program is also designed to remove old wallpapers after ten days and replace them with new ones.</w:t>
+        <w:t xml:space="preserve">that will fit your screen’s resolution. The program </w:t>
+      </w:r>
+      <w:r>
+        <w:rPr>
+          <w:sz w:val="22"/>
+          <w:szCs w:val="22"/>
+        </w:rPr>
+        <w:t>will automatically remove old wallpapers after a set number of days to make room for new wallpapers.</w:t>
       </w:r>
     </w:p>
     <w:p>
@@ -1028,7 +1162,7 @@
           <w:sz w:val="22"/>
           <w:szCs w:val="22"/>
         </w:rPr>
-        <w:t>Crest Hollow Country Club, Woodbury, NY</w:t>
+        <w:t>Brimma Tech, Inc</w:t>
       </w:r>
       <w:r>
         <w:rPr>
@@ -1044,7 +1178,7 @@
           <w:sz w:val="22"/>
           <w:szCs w:val="22"/>
         </w:rPr>
-        <w:t>May</w:t>
+        <w:t>December</w:t>
       </w:r>
       <w:r>
         <w:rPr>
@@ -1052,7 +1186,7 @@
           <w:sz w:val="22"/>
           <w:szCs w:val="22"/>
         </w:rPr>
-        <w:t xml:space="preserve"> 201</w:t>
+        <w:t xml:space="preserve"> 20</w:t>
       </w:r>
       <w:r>
         <w:rPr>
@@ -1060,7 +1194,7 @@
           <w:sz w:val="22"/>
           <w:szCs w:val="22"/>
         </w:rPr>
-        <w:t>8</w:t>
+        <w:t>20</w:t>
       </w:r>
       <w:r>
         <w:rPr>
@@ -1068,15 +1202,7 @@
           <w:sz w:val="22"/>
           <w:szCs w:val="22"/>
         </w:rPr>
-        <w:t>-</w:t>
-      </w:r>
-      <w:r>
-        <w:rPr>
-          <w:bCs/>
-          <w:sz w:val="22"/>
-          <w:szCs w:val="22"/>
-        </w:rPr>
-        <w:t>Present</w:t>
+        <w:t>-Present</w:t>
       </w:r>
     </w:p>
     <w:p>
@@ -1095,7 +1221,7 @@
           <w:sz w:val="22"/>
           <w:szCs w:val="22"/>
         </w:rPr>
-        <w:t>Valet Parking Attendant</w:t>
+        <w:t>Software Developer Contractor</w:t>
       </w:r>
     </w:p>
     <w:p>
@@ -1106,62 +1232,138 @@
           <w:numId w:val="22"/>
         </w:numPr>
         <w:rPr>
-          <w:i/>
-          <w:iCs/>
-          <w:sz w:val="22"/>
-          <w:szCs w:val="22"/>
-        </w:rPr>
-      </w:pPr>
-      <w:r>
-        <w:rPr>
-          <w:sz w:val="22"/>
-          <w:szCs w:val="22"/>
-        </w:rPr>
-        <w:t>Create a system of organization to locate and park customer’s vehicles in a safe and time effective way.</w:t>
+          <w:sz w:val="22"/>
+          <w:szCs w:val="22"/>
+        </w:rPr>
+      </w:pPr>
+      <w:r>
+        <w:rPr>
+          <w:sz w:val="22"/>
+          <w:szCs w:val="22"/>
+        </w:rPr>
+        <w:t xml:space="preserve">Collaborate with </w:t>
+      </w:r>
+      <w:r>
+        <w:rPr>
+          <w:sz w:val="22"/>
+          <w:szCs w:val="22"/>
+        </w:rPr>
+        <w:t>c</w:t>
+      </w:r>
+      <w:r>
+        <w:rPr>
+          <w:sz w:val="22"/>
+          <w:szCs w:val="22"/>
+        </w:rPr>
+        <w:t>lient teams and Brimma teams to facilitate design, development and</w:t>
+      </w:r>
+      <w:r>
+        <w:rPr>
+          <w:sz w:val="22"/>
+          <w:szCs w:val="22"/>
+        </w:rPr>
+        <w:t xml:space="preserve"> </w:t>
+      </w:r>
+      <w:r>
+        <w:rPr>
+          <w:sz w:val="22"/>
+          <w:szCs w:val="22"/>
+        </w:rPr>
+        <w:t>implementation of advanced innovative mortgage systems and other high-tech solutions</w:t>
+      </w:r>
+      <w:r>
+        <w:rPr>
+          <w:sz w:val="22"/>
+          <w:szCs w:val="22"/>
+        </w:rPr>
+        <w:t xml:space="preserve"> </w:t>
+      </w:r>
+      <w:r>
+        <w:rPr>
+          <w:sz w:val="22"/>
+          <w:szCs w:val="22"/>
+        </w:rPr>
+        <w:t>that Brimma delivers for clients.</w:t>
       </w:r>
     </w:p>
     <w:p>
       <w:pPr>
         <w:pStyle w:val="ListParagraph"/>
         <w:numPr>
-          <w:ilvl w:val="0"/>
+          <w:ilvl w:val="1"/>
           <w:numId w:val="22"/>
         </w:numPr>
         <w:rPr>
-          <w:i/>
-          <w:iCs/>
-          <w:sz w:val="22"/>
-          <w:szCs w:val="22"/>
-        </w:rPr>
-      </w:pPr>
-      <w:r>
-        <w:rPr>
-          <w:sz w:val="22"/>
-          <w:szCs w:val="22"/>
-        </w:rPr>
-        <w:t>Establish rapport with club members by communicating with them and providing a friendly face.</w:t>
+          <w:sz w:val="22"/>
+          <w:szCs w:val="22"/>
+        </w:rPr>
+      </w:pPr>
+      <w:r>
+        <w:rPr>
+          <w:sz w:val="22"/>
+          <w:szCs w:val="22"/>
+        </w:rPr>
+        <w:t>Work with Brimma delivery leadership to:</w:t>
       </w:r>
     </w:p>
     <w:p>
       <w:pPr>
         <w:pStyle w:val="ListParagraph"/>
         <w:numPr>
-          <w:ilvl w:val="0"/>
+          <w:ilvl w:val="2"/>
           <w:numId w:val="22"/>
         </w:numPr>
         <w:rPr>
-          <w:i/>
-          <w:iCs/>
-          <w:sz w:val="22"/>
-          <w:szCs w:val="22"/>
-        </w:rPr>
-      </w:pPr>
-      <w:r>
-        <w:rPr>
-          <w:sz w:val="22"/>
-          <w:szCs w:val="22"/>
-        </w:rPr>
-        <w:t>Collaborate on a team of approximately nine other valet employees to determine who is responsible for the keys and/or placement of vehicles.</w:t>
+          <w:sz w:val="22"/>
+          <w:szCs w:val="22"/>
+        </w:rPr>
+      </w:pPr>
+      <w:r>
+        <w:rPr>
+          <w:sz w:val="22"/>
+          <w:szCs w:val="22"/>
+        </w:rPr>
+        <w:t>define scope of software development work/projects</w:t>
+      </w:r>
+    </w:p>
+    <w:p>
+      <w:pPr>
+        <w:pStyle w:val="ListParagraph"/>
+        <w:numPr>
+          <w:ilvl w:val="2"/>
+          <w:numId w:val="22"/>
+        </w:numPr>
+        <w:rPr>
+          <w:sz w:val="22"/>
+          <w:szCs w:val="22"/>
+        </w:rPr>
+      </w:pPr>
+      <w:r>
+        <w:rPr>
+          <w:sz w:val="22"/>
+          <w:szCs w:val="22"/>
+        </w:rPr>
+        <w:t>collaboratively design and architect software solutions</w:t>
+      </w:r>
+    </w:p>
+    <w:p>
+      <w:pPr>
+        <w:pStyle w:val="ListParagraph"/>
+        <w:numPr>
+          <w:ilvl w:val="2"/>
+          <w:numId w:val="22"/>
+        </w:numPr>
+        <w:rPr>
+          <w:sz w:val="22"/>
+          <w:szCs w:val="22"/>
+        </w:rPr>
+      </w:pPr>
+      <w:r>
+        <w:rPr>
+          <w:sz w:val="22"/>
+          <w:szCs w:val="22"/>
+        </w:rPr>
+        <w:t>code and test software that adheres to designs and meets customer requirements</w:t>
       </w:r>
     </w:p>
     <w:sectPr>
@@ -2670,7 +2872,7 @@
         <w:rFonts w:ascii="Symbol" w:hAnsi="Symbol" w:hint="default"/>
       </w:rPr>
     </w:lvl>
-    <w:lvl w:ilvl="1" w:tplc="04090003" w:tentative="1">
+    <w:lvl w:ilvl="1" w:tplc="04090003">
       <w:start w:val="1"/>
       <w:numFmt w:val="bullet"/>
       <w:lvlText w:val="o"/>
@@ -2682,7 +2884,7 @@
         <w:rFonts w:ascii="Courier New" w:hAnsi="Courier New" w:cs="Courier New" w:hint="default"/>
       </w:rPr>
     </w:lvl>
-    <w:lvl w:ilvl="2" w:tplc="04090005" w:tentative="1">
+    <w:lvl w:ilvl="2" w:tplc="04090005">
       <w:start w:val="1"/>
       <w:numFmt w:val="bullet"/>
       <w:lvlText w:val=""/>

</xml_diff>